<commit_message>
Tong hop lai ne
</commit_message>
<xml_diff>
--- a/Son.docx
+++ b/Son.docx
@@ -844,7 +844,6 @@
                 <w:rFonts w:ascii="Times New Roman" w:hAnsi="Times New Roman" w:cs="Times New Roman"/>
                 <w:sz w:val="24"/>
                 <w:szCs w:val="24"/>
-                <w:highlight w:val="yellow"/>
               </w:rPr>
             </w:pPr>
             <w:r>
@@ -852,7 +851,6 @@
                 <w:rFonts w:ascii="Times New Roman" w:hAnsi="Times New Roman" w:cs="Times New Roman"/>
                 <w:sz w:val="24"/>
                 <w:szCs w:val="24"/>
-                <w:highlight w:val="yellow"/>
               </w:rPr>
               <w:t>Địa Phương</w:t>
             </w:r>
@@ -861,16 +859,30 @@
                 <w:rFonts w:ascii="Times New Roman" w:hAnsi="Times New Roman" w:cs="Times New Roman"/>
                 <w:sz w:val="24"/>
                 <w:szCs w:val="24"/>
-                <w:highlight w:val="yellow"/>
-              </w:rPr>
-              <w:t xml:space="preserve"> (Quận)</w:t>
+              </w:rPr>
+              <w:t xml:space="preserve"> (Quận</w:t>
             </w:r>
             <w:r>
               <w:rPr>
                 <w:rFonts w:ascii="Times New Roman" w:hAnsi="Times New Roman" w:cs="Times New Roman"/>
                 <w:sz w:val="24"/>
                 <w:szCs w:val="24"/>
-                <w:highlight w:val="yellow"/>
+              </w:rPr>
+              <w:t>, Thành phố</w:t>
+            </w:r>
+            <w:r>
+              <w:rPr>
+                <w:rFonts w:ascii="Times New Roman" w:hAnsi="Times New Roman" w:cs="Times New Roman"/>
+                <w:sz w:val="24"/>
+                <w:szCs w:val="24"/>
+              </w:rPr>
+              <w:t>)</w:t>
+            </w:r>
+            <w:r>
+              <w:rPr>
+                <w:rFonts w:ascii="Times New Roman" w:hAnsi="Times New Roman" w:cs="Times New Roman"/>
+                <w:sz w:val="24"/>
+                <w:szCs w:val="24"/>
               </w:rPr>
               <w:t>:</w:t>
             </w:r>
@@ -879,7 +891,6 @@
                 <w:rFonts w:ascii="Times New Roman" w:hAnsi="Times New Roman" w:cs="Times New Roman"/>
                 <w:sz w:val="24"/>
                 <w:szCs w:val="24"/>
-                <w:highlight w:val="yellow"/>
               </w:rPr>
               <w:t xml:space="preserve"> </w:t>
             </w:r>
@@ -891,7 +902,6 @@
                 <w:rFonts w:ascii="Times New Roman" w:hAnsi="Times New Roman" w:cs="Times New Roman"/>
                 <w:sz w:val="24"/>
                 <w:szCs w:val="24"/>
-                <w:highlight w:val="yellow"/>
               </w:rPr>
             </w:pPr>
           </w:p>
@@ -1007,38 +1017,50 @@
                 <w:rFonts w:ascii="Times New Roman" w:eastAsia="Times New Roman" w:hAnsi="Times New Roman" w:cs="Times New Roman"/>
                 <w:sz w:val="24"/>
                 <w:szCs w:val="24"/>
-                <w:highlight w:val="yellow"/>
-              </w:rPr>
-            </w:pPr>
-            <w:r>
-              <w:rPr>
-                <w:rFonts w:ascii="Times New Roman" w:eastAsia="Times New Roman" w:hAnsi="Times New Roman" w:cs="Times New Roman"/>
-                <w:sz w:val="24"/>
-                <w:szCs w:val="24"/>
-                <w:highlight w:val="yellow"/>
-              </w:rPr>
-              <w:t>Địa phương (Cao tốc)</w:t>
-            </w:r>
-          </w:p>
-          <w:p>
-            <w:pPr>
-              <w:spacing w:after="0" w:line="240" w:lineRule="auto"/>
-              <w:rPr>
-                <w:rFonts w:ascii="Times New Roman" w:eastAsia="Times New Roman" w:hAnsi="Times New Roman" w:cs="Times New Roman"/>
-                <w:sz w:val="24"/>
-                <w:szCs w:val="24"/>
-                <w:highlight w:val="yellow"/>
-              </w:rPr>
-            </w:pPr>
-          </w:p>
-          <w:p>
-            <w:pPr>
-              <w:spacing w:after="0" w:line="240" w:lineRule="auto"/>
-              <w:rPr>
-                <w:rFonts w:ascii="Times New Roman" w:eastAsia="Times New Roman" w:hAnsi="Times New Roman" w:cs="Times New Roman"/>
-                <w:sz w:val="24"/>
-                <w:szCs w:val="24"/>
-                <w:highlight w:val="yellow"/>
+              </w:rPr>
+            </w:pPr>
+            <w:r>
+              <w:rPr>
+                <w:rFonts w:ascii="Times New Roman" w:eastAsia="Times New Roman" w:hAnsi="Times New Roman" w:cs="Times New Roman"/>
+                <w:sz w:val="24"/>
+                <w:szCs w:val="24"/>
+              </w:rPr>
+              <w:t>Địa phương (</w:t>
+            </w:r>
+            <w:r>
+              <w:rPr>
+                <w:rFonts w:ascii="Times New Roman" w:eastAsia="Times New Roman" w:hAnsi="Times New Roman" w:cs="Times New Roman"/>
+                <w:sz w:val="24"/>
+                <w:szCs w:val="24"/>
+              </w:rPr>
+              <w:t>Đường c</w:t>
+            </w:r>
+            <w:r>
+              <w:rPr>
+                <w:rFonts w:ascii="Times New Roman" w:eastAsia="Times New Roman" w:hAnsi="Times New Roman" w:cs="Times New Roman"/>
+                <w:sz w:val="24"/>
+                <w:szCs w:val="24"/>
+              </w:rPr>
+              <w:t>ao tốc)</w:t>
+            </w:r>
+          </w:p>
+          <w:p>
+            <w:pPr>
+              <w:spacing w:after="0" w:line="240" w:lineRule="auto"/>
+              <w:rPr>
+                <w:rFonts w:ascii="Times New Roman" w:eastAsia="Times New Roman" w:hAnsi="Times New Roman" w:cs="Times New Roman"/>
+                <w:sz w:val="24"/>
+                <w:szCs w:val="24"/>
+              </w:rPr>
+            </w:pPr>
+          </w:p>
+          <w:p>
+            <w:pPr>
+              <w:spacing w:after="0" w:line="240" w:lineRule="auto"/>
+              <w:rPr>
+                <w:rFonts w:ascii="Times New Roman" w:eastAsia="Times New Roman" w:hAnsi="Times New Roman" w:cs="Times New Roman"/>
+                <w:sz w:val="24"/>
+                <w:szCs w:val="24"/>
               </w:rPr>
             </w:pPr>
           </w:p>
@@ -1209,9 +1231,6 @@
               <w:t>(motorways) và có các quy tắc giao thông tương tự như freeways. Đường loại 1 thuộc sở hữu của nhà nước (của nước cộng hòa) và theo truyền thống được gọi là "</w:t>
             </w:r>
             <w:r>
-              <w:t xml:space="preserve"> </w:t>
-            </w:r>
-            <w:r>
               <w:rPr>
                 <w:rFonts w:ascii="Times New Roman" w:hAnsi="Times New Roman" w:cs="Times New Roman"/>
                 <w:sz w:val="24"/>
@@ -2697,6 +2716,7 @@
                 <w:sz w:val="24"/>
                 <w:szCs w:val="24"/>
               </w:rPr>
+              <w:lastRenderedPageBreak/>
               <w:t>1</w:t>
             </w:r>
             <w:r>
@@ -2848,7 +2868,6 @@
                 <w:sz w:val="24"/>
                 <w:szCs w:val="24"/>
               </w:rPr>
-              <w:lastRenderedPageBreak/>
               <w:t>18</w:t>
             </w:r>
           </w:p>

</xml_diff>